<commit_message>
updated info om oppgave-devops
</commit_message>
<xml_diff>
--- a/PGR301 DevOps eksamen 2021.docx
+++ b/PGR301 DevOps eksamen 2021.docx
@@ -37,29 +37,8 @@
           <w:i/>
           <w:iCs/>
         </w:rPr>
-        <w:t xml:space="preserve">Beskriv med ord eller skjermbilder hvordan man kan konfigurere GitHub på en måte som gir bedre kontroll på utviklingsprosessen. Spesielt med tanke på å hindre kode som ikke kompilerer og feilende tester fra å bli </w:t>
-      </w:r>
-      <w:proofErr w:type="gramStart"/>
-      <w:r>
-        <w:rPr>
-          <w:i/>
-          <w:iCs/>
-        </w:rPr>
-        <w:t>integrert</w:t>
-      </w:r>
-      <w:proofErr w:type="gramEnd"/>
-      <w:r>
-        <w:rPr>
-          <w:i/>
-          <w:iCs/>
-        </w:rPr>
-        <w:t xml:space="preserve"> i main branch.</w:t>
-      </w:r>
-    </w:p>
-    <w:p>
-      <w:pPr>
-        <w:pStyle w:val="ListParagraph"/>
-      </w:pPr>
+        <w:t>Beskriv med ord eller skjermbilder hvordan man kan konfigurere GitHub på en måte som gir bedre kontroll på utviklingsprosessen. Spesielt med tanke på å hindre kode som ikke kompilerer og feilende tester fra å bli integrert i main branch.</w:t>
+      </w:r>
     </w:p>
     <w:p>
       <w:pPr>
@@ -68,51 +47,18 @@
           <w:ilvl w:val="0"/>
           <w:numId w:val="1"/>
         </w:numPr>
-      </w:pPr>
-      <w:r>
-        <w:rPr>
-          <w:i/>
-          <w:iCs/>
-        </w:rPr>
-        <w:t xml:space="preserve">Beskriv med ord eller skjermbilder hvordan GitHub kan konfigureres for å sikre at minst ett annet medlem av teamet har godkjent en pull </w:t>
-      </w:r>
-      <w:proofErr w:type="spellStart"/>
-      <w:r>
-        <w:rPr>
-          <w:i/>
-          <w:iCs/>
-        </w:rPr>
-        <w:t>request</w:t>
-      </w:r>
-      <w:proofErr w:type="spellEnd"/>
-      <w:r>
-        <w:rPr>
-          <w:i/>
-          <w:iCs/>
-        </w:rPr>
-        <w:t xml:space="preserve"> før den </w:t>
-      </w:r>
-      <w:proofErr w:type="spellStart"/>
-      <w:r>
-        <w:rPr>
-          <w:i/>
-          <w:iCs/>
-        </w:rPr>
-        <w:t>merges</w:t>
-      </w:r>
-      <w:proofErr w:type="spellEnd"/>
-      <w:r>
-        <w:rPr>
-          <w:i/>
-          <w:iCs/>
-        </w:rPr>
-        <w:t>.</w:t>
-      </w:r>
-    </w:p>
-    <w:p>
-      <w:pPr>
-        <w:pStyle w:val="ListParagraph"/>
-      </w:pPr>
+        <w:rPr>
+          <w:i/>
+          <w:iCs/>
+        </w:rPr>
+      </w:pPr>
+      <w:r>
+        <w:rPr>
+          <w:i/>
+          <w:iCs/>
+        </w:rPr>
+        <w:t>Beskriv med ord eller skjermbilder hvordan GitHub kan konfigureres for å sikre at minst ett annet medlem av teamet har godkjent en pull request før den merges.</w:t>
+      </w:r>
     </w:p>
     <w:p>
       <w:pPr>
@@ -121,29 +67,17 @@
           <w:ilvl w:val="0"/>
           <w:numId w:val="1"/>
         </w:numPr>
-      </w:pPr>
-      <w:r>
-        <w:rPr>
-          <w:i/>
-          <w:iCs/>
-        </w:rPr>
-        <w:t xml:space="preserve">Beskriv hvordan arbeidsflyten for hver enkelt utvikler bør være for å få en effektiv som mulig utviklingsprosess, spesielt hvordan hver enkelt utvikler bør jobbe med </w:t>
-      </w:r>
-      <w:proofErr w:type="spellStart"/>
-      <w:r>
-        <w:rPr>
-          <w:i/>
-          <w:iCs/>
-        </w:rPr>
-        <w:t>Brancher</w:t>
-      </w:r>
-      <w:proofErr w:type="spellEnd"/>
-      <w:r>
-        <w:rPr>
-          <w:i/>
-          <w:iCs/>
-        </w:rPr>
-        <w:t xml:space="preserve"> i GitHub hver gang han eller hun starter en ny oppgave.</w:t>
+        <w:rPr>
+          <w:i/>
+          <w:iCs/>
+        </w:rPr>
+      </w:pPr>
+      <w:r>
+        <w:rPr>
+          <w:i/>
+          <w:iCs/>
+        </w:rPr>
+        <w:t>Beskriv hvordan arbeidsflyten for hver enkelt utvikler bør være for å få en effektiv som mulig utviklingsprosess, spesielt hvordan hver enkelt utvikler bør jobbe med Brancher i GitHub hver gang han eller hun starter en ny oppgave.</w:t>
       </w:r>
     </w:p>
     <w:p>
@@ -187,15 +121,7 @@
     </w:p>
     <w:p>
       <w:r>
-        <w:t>NB: Man må også velge «</w:t>
-      </w:r>
-      <w:proofErr w:type="spellStart"/>
-      <w:r>
-        <w:t>Include</w:t>
-      </w:r>
-      <w:proofErr w:type="spellEnd"/>
-      <w:r>
-        <w:t xml:space="preserve"> administrators» om det skal gjelde for absolutt alle. </w:t>
+        <w:t xml:space="preserve">NB: Man må også velge «Include administrators» om det skal gjelde for absolutt alle. </w:t>
       </w:r>
     </w:p>
     <w:p>
@@ -254,160 +180,63 @@
       </w:r>
     </w:p>
     <w:p/>
-    <w:p/>
-    <w:p>
-      <w:r>
+    <w:p>
+      <w:r>
+        <w:t>For å forhindre at man får feilende tester i main branchen, kan man sette opp å kreve status checks før man merger. I bildet under er det valgt at «build» is Github Actions skal bli godkjent før man kan merge en pull request.</w:t>
+      </w:r>
+      <w:r>
+        <w:t xml:space="preserve"> I eksempelet her vil koden prøve å </w:t>
+      </w:r>
+      <w:r>
+        <w:t>bygge</w:t>
+      </w:r>
+      <w:r>
+        <w:t xml:space="preserve"> </w:t>
+      </w:r>
+      <w:r>
+        <w:t>en JAR</w:t>
+      </w:r>
+      <w:r>
+        <w:t xml:space="preserve"> med ‘mvn -B package –file pom.xml’. Om det </w:t>
+      </w:r>
+      <w:r>
+        <w:t>feiler</w:t>
+      </w:r>
+      <w:r>
+        <w:t xml:space="preserve">, kan man ikke merge. Man kunne også </w:t>
+      </w:r>
+      <w:r>
+        <w:rPr>
+          <w:i/>
+          <w:iCs/>
+        </w:rPr>
+        <w:t>kun</w:t>
+      </w:r>
+      <w:r>
+        <w:t xml:space="preserve"> kjørt tests, </w:t>
+      </w:r>
+      <w:r>
+        <w:t>f.eks.</w:t>
+      </w:r>
+      <w:r>
+        <w:t xml:space="preserve"> ‘npm test’ i e</w:t>
+      </w:r>
+      <w:r>
+        <w:t xml:space="preserve">t prosjekt som bruker npm, </w:t>
+      </w:r>
+      <w:r>
+        <w:t>f.eks.</w:t>
+      </w:r>
+      <w:r>
+        <w:t xml:space="preserve"> en nettside i React.</w:t>
+      </w:r>
+    </w:p>
+    <w:p>
+      <w:r>
+        <w:rPr>
+          <w:noProof/>
+        </w:rPr>
         <w:lastRenderedPageBreak/>
-        <w:t xml:space="preserve">For å forhindre at man får feilende tester i main branchen, kan man sette opp å kreve status </w:t>
-      </w:r>
-      <w:proofErr w:type="spellStart"/>
-      <w:r>
-        <w:t>checks</w:t>
-      </w:r>
-      <w:proofErr w:type="spellEnd"/>
-      <w:r>
-        <w:t xml:space="preserve"> før man </w:t>
-      </w:r>
-      <w:proofErr w:type="spellStart"/>
-      <w:r>
-        <w:t>merger</w:t>
-      </w:r>
-      <w:proofErr w:type="spellEnd"/>
-      <w:r>
-        <w:t xml:space="preserve">. I bildet under er det valgt at «build» is Github </w:t>
-      </w:r>
-      <w:proofErr w:type="spellStart"/>
-      <w:r>
-        <w:t>Actions</w:t>
-      </w:r>
-      <w:proofErr w:type="spellEnd"/>
-      <w:r>
-        <w:t xml:space="preserve"> skal bli godkjent før man kan </w:t>
-      </w:r>
-      <w:proofErr w:type="spellStart"/>
-      <w:r>
-        <w:t>merge</w:t>
-      </w:r>
-      <w:proofErr w:type="spellEnd"/>
-      <w:r>
-        <w:t xml:space="preserve"> en pull </w:t>
-      </w:r>
-      <w:proofErr w:type="spellStart"/>
-      <w:r>
-        <w:t>request</w:t>
-      </w:r>
-      <w:proofErr w:type="spellEnd"/>
-      <w:r>
-        <w:t>.</w:t>
-      </w:r>
-      <w:r>
-        <w:t xml:space="preserve"> I eksempelet her vil koden prøve å </w:t>
-      </w:r>
-      <w:proofErr w:type="spellStart"/>
-      <w:r>
-        <w:t>builde</w:t>
-      </w:r>
-      <w:proofErr w:type="spellEnd"/>
-      <w:r>
-        <w:t xml:space="preserve"> </w:t>
-      </w:r>
-      <w:r>
-        <w:t>en JAR</w:t>
-      </w:r>
-      <w:r>
-        <w:t xml:space="preserve"> med ‘</w:t>
-      </w:r>
-      <w:proofErr w:type="spellStart"/>
-      <w:r>
-        <w:t>mvn</w:t>
-      </w:r>
-      <w:proofErr w:type="spellEnd"/>
-      <w:r>
-        <w:t xml:space="preserve"> -B </w:t>
-      </w:r>
-      <w:proofErr w:type="spellStart"/>
-      <w:r>
-        <w:t>package</w:t>
-      </w:r>
-      <w:proofErr w:type="spellEnd"/>
-      <w:r>
-        <w:t xml:space="preserve"> –file pom.xml’. Om det </w:t>
-      </w:r>
-      <w:proofErr w:type="spellStart"/>
-      <w:r>
-        <w:t>failer</w:t>
-      </w:r>
-      <w:proofErr w:type="spellEnd"/>
-      <w:r>
-        <w:t xml:space="preserve">, kan man ikke </w:t>
-      </w:r>
-      <w:proofErr w:type="spellStart"/>
-      <w:r>
-        <w:t>merge</w:t>
-      </w:r>
-      <w:proofErr w:type="spellEnd"/>
-      <w:r>
-        <w:t xml:space="preserve">. Man kunne også </w:t>
-      </w:r>
-      <w:r>
-        <w:rPr>
-          <w:i/>
-          <w:iCs/>
-        </w:rPr>
-        <w:t>kun</w:t>
-      </w:r>
-      <w:r>
-        <w:t xml:space="preserve"> kjørt tests, </w:t>
-      </w:r>
-      <w:proofErr w:type="spellStart"/>
-      <w:r>
-        <w:t>f.eks</w:t>
-      </w:r>
-      <w:proofErr w:type="spellEnd"/>
-      <w:r>
-        <w:t xml:space="preserve"> ‘</w:t>
-      </w:r>
-      <w:proofErr w:type="spellStart"/>
-      <w:r>
-        <w:t>npm</w:t>
-      </w:r>
-      <w:proofErr w:type="spellEnd"/>
-      <w:r>
-        <w:t xml:space="preserve"> test’ i e</w:t>
-      </w:r>
-      <w:r>
-        <w:t xml:space="preserve">t prosjekt som bruker </w:t>
-      </w:r>
-      <w:proofErr w:type="spellStart"/>
-      <w:r>
-        <w:t>npm</w:t>
-      </w:r>
-      <w:proofErr w:type="spellEnd"/>
-      <w:r>
-        <w:t xml:space="preserve">, </w:t>
-      </w:r>
-      <w:proofErr w:type="spellStart"/>
-      <w:r>
-        <w:t>f.eks</w:t>
-      </w:r>
-      <w:proofErr w:type="spellEnd"/>
-      <w:r>
-        <w:t xml:space="preserve"> en nettside i </w:t>
-      </w:r>
-      <w:proofErr w:type="spellStart"/>
-      <w:r>
-        <w:t>React</w:t>
-      </w:r>
-      <w:proofErr w:type="spellEnd"/>
-      <w:r>
-        <w:t>.</w:t>
-      </w:r>
-    </w:p>
-    <w:p>
-      <w:r>
-        <w:rPr>
-          <w:noProof/>
-        </w:rPr>
         <w:drawing>
           <wp:inline distT="0" distB="0" distL="0" distR="0" wp14:anchorId="73157A5D" wp14:editId="58259732">
             <wp:extent cx="5731510" cy="2573655"/>
@@ -464,101 +293,57 @@
         <w:t xml:space="preserve">For å få en effektiv arbeidsflyt, burde nye oppgaver </w:t>
       </w:r>
       <w:r>
-        <w:t xml:space="preserve">ha egne </w:t>
-      </w:r>
-      <w:proofErr w:type="spellStart"/>
-      <w:r>
-        <w:t>branches</w:t>
-      </w:r>
-      <w:proofErr w:type="spellEnd"/>
-      <w:r>
-        <w:t xml:space="preserve">, som igjen er navngitt med beskrivende navn. Man kan også knytte </w:t>
-      </w:r>
-      <w:proofErr w:type="gramStart"/>
-      <w:r>
-        <w:t>potensielle</w:t>
-      </w:r>
-      <w:proofErr w:type="gramEnd"/>
-      <w:r>
-        <w:t xml:space="preserve"> github </w:t>
-      </w:r>
-      <w:proofErr w:type="spellStart"/>
-      <w:r>
-        <w:t>issues</w:t>
-      </w:r>
-      <w:proofErr w:type="spellEnd"/>
-      <w:r>
-        <w:t xml:space="preserve"> opp mot branch ved å bruke github </w:t>
-      </w:r>
-      <w:proofErr w:type="spellStart"/>
-      <w:r>
-        <w:t>issues</w:t>
-      </w:r>
-      <w:proofErr w:type="spellEnd"/>
-      <w:r>
-        <w:t xml:space="preserve"> ID i navnet på branchen. Her kan forskjellige firmaer ha forskjellige konvensjoner på hvordan de navngir </w:t>
-      </w:r>
-      <w:proofErr w:type="spellStart"/>
-      <w:r>
-        <w:t>branches</w:t>
-      </w:r>
-      <w:proofErr w:type="spellEnd"/>
-      <w:r>
-        <w:t>, men et eksempel vil være «tests/</w:t>
-      </w:r>
-      <w:proofErr w:type="spellStart"/>
-      <w:r>
-        <w:t>added</w:t>
-      </w:r>
-      <w:proofErr w:type="spellEnd"/>
-      <w:r>
-        <w:t>-tests-to-cover-</w:t>
-      </w:r>
-      <w:proofErr w:type="spellStart"/>
-      <w:r>
-        <w:t>doSomething</w:t>
-      </w:r>
-      <w:proofErr w:type="spellEnd"/>
-      <w:r>
-        <w:t>/</w:t>
-      </w:r>
-      <w:proofErr w:type="spellStart"/>
-      <w:r>
-        <w:t>issueID</w:t>
-      </w:r>
-      <w:proofErr w:type="spellEnd"/>
-      <w:r>
-        <w:t>». Ikke «</w:t>
-      </w:r>
-      <w:proofErr w:type="spellStart"/>
-      <w:r>
-        <w:t>fix</w:t>
-      </w:r>
-      <w:proofErr w:type="spellEnd"/>
-      <w:r>
-        <w:t>-</w:t>
-      </w:r>
-      <w:proofErr w:type="spellStart"/>
-      <w:r>
-        <w:t>new</w:t>
-      </w:r>
-      <w:proofErr w:type="spellEnd"/>
-      <w:r>
-        <w:t xml:space="preserve">-test». </w:t>
+        <w:t xml:space="preserve">ha egne branches, som igjen er navngitt med beskrivende navn. Man kan også knytte </w:t>
+      </w:r>
+      <w:r>
+        <w:t>mulige</w:t>
+      </w:r>
+      <w:r>
+        <w:t xml:space="preserve"> github issues opp mot branch ved å bruke github issues ID i navnet på branchen. Her kan forskjellige firmaer ha forskjellige konvensjoner på hvordan de navngir branches, men et eksempel vil være «</w:t>
+      </w:r>
+      <w:r>
+        <w:t>feature/feature-pomchange</w:t>
+      </w:r>
+      <w:r>
+        <w:t xml:space="preserve">». Ikke «fix-new-test». </w:t>
+      </w:r>
+    </w:p>
+    <w:p>
+      <w:r>
+        <w:t xml:space="preserve">Her er det viktig at man ikke går utover det branchen er ment for. En branch som er for en spesifikk type test skal plutselig ikke inneholde 3 andre ting når man gjør pull request. </w:t>
+      </w:r>
+      <w:r>
+        <w:t xml:space="preserve">Man må </w:t>
+      </w:r>
+      <w:r>
+        <w:rPr>
+          <w:i/>
+          <w:iCs/>
+        </w:rPr>
+        <w:t>begrense oppgavestørrelse</w:t>
+      </w:r>
+      <w:r>
+        <w:t xml:space="preserve"> for å opprettholde god flow.</w:t>
       </w:r>
     </w:p>
     <w:p/>
     <w:p>
       <w:pPr>
-        <w:ind w:left="360"/>
-      </w:pPr>
-      <w:r>
+        <w:rPr>
+          <w:i/>
+          <w:iCs/>
+        </w:rPr>
+      </w:pPr>
+      <w:r>
+        <w:rPr>
+          <w:i/>
+          <w:iCs/>
+        </w:rPr>
         <w:t>Drøft:</w:t>
       </w:r>
     </w:p>
     <w:p>
       <w:pPr>
-        <w:ind w:left="360"/>
         <w:rPr>
           <w:i/>
           <w:iCs/>
@@ -574,6 +359,206 @@
     </w:p>
     <w:p/>
     <w:p>
+      <w:r>
+        <w:t>Måten utvikler-teamet alle pusher til main kontinuerlig, uten å hverken bygge eller teste koden, skaper flere problemer</w:t>
+      </w:r>
+      <w:r>
+        <w:t xml:space="preserve"> for flyten</w:t>
+      </w:r>
+      <w:r>
+        <w:t xml:space="preserve">. Det bryter med </w:t>
+      </w:r>
+      <w:r>
+        <w:rPr>
+          <w:i/>
+          <w:iCs/>
+        </w:rPr>
+        <w:t>VCS og Kontinuerlig integrasjon</w:t>
+      </w:r>
+      <w:r>
+        <w:rPr>
+          <w:i/>
+          <w:iCs/>
+        </w:rPr>
+        <w:t>,</w:t>
+      </w:r>
+      <w:r>
+        <w:t xml:space="preserve"> og kan skape mye </w:t>
+      </w:r>
+      <w:r>
+        <w:rPr>
+          <w:i/>
+          <w:iCs/>
+        </w:rPr>
+        <w:t>Waste</w:t>
+      </w:r>
+      <w:r>
+        <w:t xml:space="preserve"> på flere måter.</w:t>
+      </w:r>
+      <w:r>
+        <w:t xml:space="preserve"> Det kan også resultere i at arbeid ikke er veldig synlig, oppgavestørrelser kan bli for store og man har liten oversikt over «WIP»</w:t>
+      </w:r>
+      <w:r>
+        <w:t xml:space="preserve"> (Work in progress)</w:t>
+      </w:r>
+      <w:r>
+        <w:t>.</w:t>
+      </w:r>
+    </w:p>
+    <w:p>
+      <w:pPr>
+        <w:pStyle w:val="ListParagraph"/>
+        <w:numPr>
+          <w:ilvl w:val="0"/>
+          <w:numId w:val="1"/>
+        </w:numPr>
+      </w:pPr>
+      <w:r>
+        <w:t>Om to utviklere jobber på forskjellige ting, kan det hende de forårsaker defekter for hverandre. Plutselig fungerer ikke koden til utvikler A fordi utvikler B har gjort en endring et sted. Da må begge «context switche» for å løse problemet.</w:t>
+      </w:r>
+    </w:p>
+    <w:p>
+      <w:pPr>
+        <w:pStyle w:val="ListParagraph"/>
+        <w:numPr>
+          <w:ilvl w:val="0"/>
+          <w:numId w:val="1"/>
+        </w:numPr>
+      </w:pPr>
+      <w:r>
+        <w:t>Uten god planlegging blir det fort venting på andre features når man skal legge inn nye ting. F.eks. om man skal vise noe nytt i en frontend, men det avhenger at man først får informasjon om et nytt API-endepunkt man trenger. Eller at man skal bruke et eksisterende endepunkt som mangler dokumentasjon, så man må ta tak i en annen utvikler og skape avbrudd i dens arbeid for å få informasjonen man trenger.</w:t>
+      </w:r>
+    </w:p>
+    <w:p>
+      <w:pPr>
+        <w:pStyle w:val="ListParagraph"/>
+        <w:numPr>
+          <w:ilvl w:val="0"/>
+          <w:numId w:val="1"/>
+        </w:numPr>
+      </w:pPr>
+      <w:r>
+        <w:lastRenderedPageBreak/>
+        <w:t>Liten oversikt over oppgavestørrelser fører til liten oversikt over «WIP». Plutselig kan en ny og ung utvikler gjøre noe kjempestort for å vise seg frem som flink og motivert, men dette kan gå utenfor scope og til slutt være arbeid man må forkaste.</w:t>
+      </w:r>
+    </w:p>
+    <w:p>
+      <w:pPr>
+        <w:pStyle w:val="ListParagraph"/>
+        <w:numPr>
+          <w:ilvl w:val="0"/>
+          <w:numId w:val="1"/>
+        </w:numPr>
+      </w:pPr>
+      <w:r>
+        <w:t>Overlevering</w:t>
+      </w:r>
+      <w:r>
+        <w:t xml:space="preserve"> av ny JAR</w:t>
+      </w:r>
+      <w:r>
+        <w:t xml:space="preserve"> fra </w:t>
+      </w:r>
+      <w:r>
+        <w:t>«Jens» til «Team Dino» hver gang det kommer en ny versjon, er problematisk. Overlevering i ‘batch’ på denne måten er mye mindre effektivt enn overlevering i en steady flow av kontinuerlige leveranser der hver nye feature kommer til «Team Dino» med en gang etter merge til main branch. Dette er en typisk flaskehals</w:t>
+      </w:r>
+      <w:r>
+        <w:t>.</w:t>
+      </w:r>
+    </w:p>
+    <w:p>
+      <w:pPr>
+        <w:pStyle w:val="ListParagraph"/>
+        <w:numPr>
+          <w:ilvl w:val="0"/>
+          <w:numId w:val="1"/>
+        </w:numPr>
+      </w:pPr>
+      <w:r>
+        <w:t>Spesielt når majoriteten av de ansatte er avhengig av en ny versjon for å teste, vil det bli waste i stor grad om det ikke kommer noen ny versjon. Da vil størsteparten av «Team Dino» sitte uten noe å gjøre.</w:t>
+      </w:r>
+    </w:p>
+    <w:p>
+      <w:r>
+        <w:t xml:space="preserve">Det er klart at man må endre fra overleveringer </w:t>
+      </w:r>
+      <w:r>
+        <w:t>fra</w:t>
+      </w:r>
+      <w:r>
+        <w:t xml:space="preserve"> ‘batch’ til å </w:t>
+      </w:r>
+      <w:r>
+        <w:t>bli</w:t>
+      </w:r>
+      <w:r>
+        <w:t xml:space="preserve"> en kontinuerlig flyt. Mer planlegging og oversikt hvor hva som gjøres.</w:t>
+      </w:r>
+    </w:p>
+    <w:p/>
+    <w:p>
+      <w:r>
+        <w:t>Måten «Team Dino» kun gjør manuelle tester før de setter den nye versjonen i drift, vil i stor grad skape venting og være enda en overlevering som kan automatiseres i stor grad.</w:t>
+      </w:r>
+      <w:r>
+        <w:t xml:space="preserve"> </w:t>
+      </w:r>
+      <w:r>
+        <w:t>Fordelingen kan endres så flere ansatte blir flyttet fra «Team Dino» over til utvikler-teamet, men beholder fokus på testing.</w:t>
+      </w:r>
+      <w:r>
+        <w:t xml:space="preserve"> </w:t>
+      </w:r>
+      <w:r>
+        <w:t xml:space="preserve">De vil jobbe med å </w:t>
+      </w:r>
+      <w:r>
+        <w:t>utvikle automatiske tester som må godkjennes før koden i det hele tatt kommer til «Team Dino», slik forklart tidligere med «Branch protection rules».</w:t>
+      </w:r>
+      <w:r>
+        <w:t xml:space="preserve"> </w:t>
+      </w:r>
+    </w:p>
+    <w:p/>
+    <w:p>
+      <w:r>
+        <w:t xml:space="preserve">«Team Dino» sin overvåkning dekker ikke prinsippene om feedback. </w:t>
+      </w:r>
+      <w:r>
+        <w:t>Resultatet er faktaløs «blamestorming»</w:t>
+      </w:r>
+      <w:r>
+        <w:t>.</w:t>
+      </w:r>
+      <w:r>
+        <w:t xml:space="preserve"> </w:t>
+      </w:r>
+      <w:r>
+        <w:t xml:space="preserve">Det skal ikke trenge å gjøre omstart av applikasjonen hver dag. Løsningen her er å </w:t>
+      </w:r>
+      <w:r>
+        <w:t>implementere logging og telemetri</w:t>
+      </w:r>
+      <w:r>
+        <w:t>, slik at man kan lokalisere og fikse feil over å ansette nye til å gjøre manuell testing.</w:t>
+      </w:r>
+    </w:p>
+    <w:p>
+      <w:pPr>
+        <w:rPr>
+          <w:color w:val="000000" w:themeColor="text1"/>
+        </w:rPr>
+      </w:pPr>
+    </w:p>
+    <w:p>
+      <w:pPr>
+        <w:pStyle w:val="Heading1"/>
+      </w:pPr>
+      <w:r>
+        <w:t>Oppgave – Feedback</w:t>
+      </w:r>
+    </w:p>
+    <w:p>
       <w:pPr>
         <w:rPr>
           <w:color w:val="FF0000"/>
@@ -583,8 +568,35 @@
         <w:rPr>
           <w:color w:val="FF0000"/>
         </w:rPr>
-        <w:t>Her trenger vi litt drøfting</w:t>
-      </w:r>
+        <w:t>Skjermbilde av dashboard i grafana (og influxdb?)</w:t>
+      </w:r>
+    </w:p>
+    <w:p>
+      <w:pPr>
+        <w:rPr>
+          <w:color w:val="000000" w:themeColor="text1"/>
+        </w:rPr>
+      </w:pPr>
+      <w:r>
+        <w:rPr>
+          <w:color w:val="FF0000"/>
+        </w:rPr>
+        <w:t>Kanskje noe tekst om det</w:t>
+      </w:r>
+    </w:p>
+    <w:p>
+      <w:pPr>
+        <w:rPr>
+          <w:color w:val="000000" w:themeColor="text1"/>
+        </w:rPr>
+      </w:pPr>
+    </w:p>
+    <w:p>
+      <w:pPr>
+        <w:rPr>
+          <w:color w:val="000000" w:themeColor="text1"/>
+        </w:rPr>
+      </w:pPr>
     </w:p>
     <w:p>
       <w:pPr>
@@ -598,90 +610,297 @@
         <w:pStyle w:val="Heading1"/>
       </w:pPr>
       <w:r>
-        <w:t>Oppgave – Feedback</w:t>
-      </w:r>
-    </w:p>
-    <w:p>
-      <w:pPr>
-        <w:rPr>
-          <w:color w:val="FF0000"/>
-        </w:rPr>
-      </w:pPr>
-      <w:r>
-        <w:rPr>
-          <w:color w:val="FF0000"/>
-        </w:rPr>
-        <w:t xml:space="preserve">Skjermbilde av </w:t>
-      </w:r>
-      <w:proofErr w:type="spellStart"/>
-      <w:r>
-        <w:rPr>
-          <w:color w:val="FF0000"/>
-        </w:rPr>
-        <w:t>dashboard</w:t>
-      </w:r>
-      <w:proofErr w:type="spellEnd"/>
-      <w:r>
-        <w:rPr>
-          <w:color w:val="FF0000"/>
-        </w:rPr>
-        <w:t xml:space="preserve"> i </w:t>
-      </w:r>
-      <w:proofErr w:type="spellStart"/>
-      <w:r>
-        <w:rPr>
-          <w:color w:val="FF0000"/>
-        </w:rPr>
-        <w:t>grafana</w:t>
-      </w:r>
-      <w:proofErr w:type="spellEnd"/>
-      <w:r>
-        <w:rPr>
-          <w:color w:val="FF0000"/>
-        </w:rPr>
-        <w:t xml:space="preserve"> (og </w:t>
-      </w:r>
-      <w:proofErr w:type="spellStart"/>
-      <w:r>
-        <w:rPr>
-          <w:color w:val="FF0000"/>
-        </w:rPr>
-        <w:t>influxdb</w:t>
-      </w:r>
-      <w:proofErr w:type="spellEnd"/>
-      <w:r>
-        <w:rPr>
-          <w:color w:val="FF0000"/>
-        </w:rPr>
-        <w:t>?)</w:t>
-      </w:r>
-    </w:p>
-    <w:p>
-      <w:pPr>
-        <w:rPr>
-          <w:color w:val="000000" w:themeColor="text1"/>
-        </w:rPr>
-      </w:pPr>
-      <w:r>
-        <w:rPr>
-          <w:color w:val="FF0000"/>
-        </w:rPr>
-        <w:t>Kanskje noe tekst om det</w:t>
-      </w:r>
-    </w:p>
-    <w:p>
-      <w:pPr>
-        <w:rPr>
-          <w:color w:val="000000" w:themeColor="text1"/>
-        </w:rPr>
-      </w:pPr>
-    </w:p>
-    <w:p>
-      <w:pPr>
-        <w:rPr>
-          <w:color w:val="000000" w:themeColor="text1"/>
-        </w:rPr>
-      </w:pPr>
+        <w:t>Oppgaver Terraform</w:t>
+      </w:r>
+    </w:p>
+    <w:p/>
+    <w:p>
+      <w:pPr>
+        <w:rPr>
+          <w:color w:val="000000" w:themeColor="text1"/>
+        </w:rPr>
+      </w:pPr>
+      <w:r>
+        <w:rPr>
+          <w:i/>
+          <w:iCs/>
+          <w:color w:val="000000" w:themeColor="text1"/>
+        </w:rPr>
+        <w:t xml:space="preserve">Drøft: </w:t>
+      </w:r>
+      <w:r>
+        <w:rPr>
+          <w:i/>
+          <w:iCs/>
+          <w:color w:val="000000" w:themeColor="text1"/>
+        </w:rPr>
+        <w:t>Hvorfor funket terraform</w:t>
+      </w:r>
+      <w:r>
+        <w:rPr>
+          <w:i/>
+          <w:iCs/>
+          <w:color w:val="000000" w:themeColor="text1"/>
+        </w:rPr>
+        <w:t xml:space="preserve"> koden i dette repoet for «Jens» første gang det ble kjørt? Og hvorfor feiler det for alle andre etterpå, inkludert Jens etter at han har ryddet på disken sin og slettet terraform.tfstate filen?</w:t>
+      </w:r>
+    </w:p>
+    <w:p>
+      <w:pPr>
+        <w:rPr>
+          <w:color w:val="000000" w:themeColor="text1"/>
+        </w:rPr>
+      </w:pPr>
+    </w:p>
+    <w:p>
+      <w:pPr>
+        <w:rPr>
+          <w:color w:val="000000" w:themeColor="text1"/>
+        </w:rPr>
+      </w:pPr>
+      <w:r>
+        <w:rPr>
+          <w:color w:val="000000" w:themeColor="text1"/>
+        </w:rPr>
+        <w:t>Terraform-koden til Jens oppretter en S3-bucket.</w:t>
+      </w:r>
+      <w:r>
+        <w:rPr>
+          <w:color w:val="000000" w:themeColor="text1"/>
+        </w:rPr>
+        <w:t xml:space="preserve"> En tfstate-fil inneholder informasjon om infrastrukturen som er bygd ved hjelp av Terraform. Første gang Jens kjørte ‘terraform apply’, bygde </w:t>
+      </w:r>
+      <w:r>
+        <w:rPr>
+          <w:color w:val="000000" w:themeColor="text1"/>
+        </w:rPr>
+        <w:lastRenderedPageBreak/>
+        <w:t>den hans S3-bucket og lagret informasjonen om dette i hans terraform-tfstate fil</w:t>
+      </w:r>
+      <w:r>
+        <w:rPr>
+          <w:color w:val="000000" w:themeColor="text1"/>
+        </w:rPr>
+        <w:t xml:space="preserve">. Om Jens ville kjørt koden igjen </w:t>
+      </w:r>
+      <w:r>
+        <w:rPr>
+          <w:i/>
+          <w:iCs/>
+          <w:color w:val="000000" w:themeColor="text1"/>
+        </w:rPr>
+        <w:t>uten</w:t>
+      </w:r>
+      <w:r>
+        <w:rPr>
+          <w:color w:val="000000" w:themeColor="text1"/>
+        </w:rPr>
+        <w:t xml:space="preserve"> å slette tfstate-filen, ville </w:t>
+      </w:r>
+      <w:r>
+        <w:rPr>
+          <w:color w:val="000000" w:themeColor="text1"/>
+        </w:rPr>
+        <w:t>tfstate-filen</w:t>
+      </w:r>
+      <w:r>
+        <w:rPr>
+          <w:color w:val="000000" w:themeColor="text1"/>
+        </w:rPr>
+        <w:t xml:space="preserve"> visst hva som fantes i infrastrukturen fra forrige gang, slik at Terraform vet hva som </w:t>
+      </w:r>
+      <w:r>
+        <w:rPr>
+          <w:color w:val="000000" w:themeColor="text1"/>
+        </w:rPr>
+        <w:t>mulig</w:t>
+      </w:r>
+      <w:r>
+        <w:rPr>
+          <w:color w:val="000000" w:themeColor="text1"/>
+        </w:rPr>
+        <w:t xml:space="preserve"> skal endres. </w:t>
+      </w:r>
+      <w:r>
+        <w:rPr>
+          <w:color w:val="000000" w:themeColor="text1"/>
+        </w:rPr>
+        <w:t>Men siden Jens slettet t</w:t>
+      </w:r>
+      <w:r>
+        <w:rPr>
+          <w:color w:val="000000" w:themeColor="text1"/>
+        </w:rPr>
+        <w:t>fstate</w:t>
+      </w:r>
+      <w:r>
+        <w:rPr>
+          <w:color w:val="000000" w:themeColor="text1"/>
+        </w:rPr>
+        <w:t xml:space="preserve">-filen, vil Terraform tro at det ikke finnes noen infrastruktur på AWS, og dermed prøve å opprette fra scratch, noe som feiler fordi </w:t>
+      </w:r>
+      <w:r>
+        <w:rPr>
+          <w:color w:val="000000" w:themeColor="text1"/>
+        </w:rPr>
+        <w:t>S3 bucketen som han opprettet første gang han kjørte koden, fortsatt ligger der</w:t>
+      </w:r>
+      <w:r>
+        <w:rPr>
+          <w:color w:val="000000" w:themeColor="text1"/>
+        </w:rPr>
+        <w:t xml:space="preserve">. </w:t>
+      </w:r>
+      <w:r>
+        <w:rPr>
+          <w:color w:val="000000" w:themeColor="text1"/>
+        </w:rPr>
+        <w:t xml:space="preserve">Det samme vil skje for alle de andre – deres Terraform vil tro at det ikke finnes noen infrastruktur, siden de ikke har noen tfstate fil, og få feilmelding fordi de prøver å opprette en bucket som allerede finnes. </w:t>
+      </w:r>
+    </w:p>
+    <w:p>
+      <w:pPr>
+        <w:rPr>
+          <w:color w:val="000000" w:themeColor="text1"/>
+        </w:rPr>
+      </w:pPr>
+      <w:r>
+        <w:rPr>
+          <w:color w:val="000000" w:themeColor="text1"/>
+        </w:rPr>
+        <w:t>For å løse dette kan de slette S3-bucketen og opprette den på nytt ved å kjøre ‘terraform apply’ igjen. Da vil de få en ny tfstate fil som de så må ta vare på og heller dele mellom seg. Dette kan selvsagt være litt tungvint, så en bedre løsning vil være å lagre den i en cloud-tjeneste som terraform.io, eller AWS S3 som vi viser senere i denne oppgaven.</w:t>
+      </w:r>
+    </w:p>
+    <w:p>
+      <w:pPr>
+        <w:rPr>
+          <w:color w:val="000000" w:themeColor="text1"/>
+        </w:rPr>
+      </w:pPr>
+    </w:p>
+    <w:p>
+      <w:pPr>
+        <w:rPr>
+          <w:u w:val="single"/>
+        </w:rPr>
+      </w:pPr>
+      <w:r>
+        <w:rPr>
+          <w:u w:val="single"/>
+        </w:rPr>
+        <w:t>AWS CLI</w:t>
+      </w:r>
+    </w:p>
+    <w:p>
+      <w:r>
+        <w:rPr>
+          <w:i/>
+          <w:iCs/>
+        </w:rPr>
+        <w:t xml:space="preserve">Sensor ønsker å lage sin egen bucket ved hjelp av CLI. Sensor har </w:t>
+      </w:r>
+      <w:r>
+        <w:rPr>
+          <w:i/>
+          <w:iCs/>
+        </w:rPr>
+        <w:t>AWS</w:t>
+      </w:r>
+      <w:r>
+        <w:rPr>
+          <w:i/>
+          <w:iCs/>
+        </w:rPr>
+        <w:t xml:space="preserve"> kommandolinje installer på sin lokale maskin. Hva må sensor gjøre for å konfigurere AWS nøkler/Credentials? Anta at sensor sin AWS bruker ikke har nøkler/credentials fra før.</w:t>
+      </w:r>
+    </w:p>
+    <w:p/>
+    <w:p>
+      <w:r>
+        <w:t xml:space="preserve">Det første sensor må gjøre er å autentisere seg mot </w:t>
+      </w:r>
+      <w:r>
+        <w:t>AWS</w:t>
+      </w:r>
+      <w:r>
+        <w:t xml:space="preserve"> ved hjelp av nøkler som er knyttet til brukerkontoen. </w:t>
+      </w:r>
+      <w:r>
+        <w:t>Det trengs</w:t>
+      </w:r>
+      <w:r>
+        <w:t xml:space="preserve"> to nøkler; en </w:t>
+      </w:r>
+      <w:r>
+        <w:t>A</w:t>
+      </w:r>
+      <w:r>
+        <w:t xml:space="preserve">ccess </w:t>
+      </w:r>
+      <w:r>
+        <w:t>K</w:t>
+      </w:r>
+      <w:r>
+        <w:t xml:space="preserve">ey og en </w:t>
+      </w:r>
+      <w:r>
+        <w:t>S</w:t>
+      </w:r>
+      <w:r>
+        <w:t xml:space="preserve">ecret </w:t>
+      </w:r>
+      <w:r>
+        <w:t>A</w:t>
+      </w:r>
+      <w:r>
+        <w:t xml:space="preserve">ccess </w:t>
+      </w:r>
+      <w:r>
+        <w:t>K</w:t>
+      </w:r>
+      <w:r>
+        <w:t xml:space="preserve">ey. Disse finner man </w:t>
+      </w:r>
+      <w:r>
+        <w:t>I</w:t>
+      </w:r>
+      <w:r>
+        <w:t xml:space="preserve"> AWS brukergrensesnittet;</w:t>
+      </w:r>
+      <w:r>
+        <w:t xml:space="preserve"> IAM -&gt; Security Credentials -&gt; Access keys for CLI, SDK, &amp; API access -&gt; Create Access Key. </w:t>
+      </w:r>
+    </w:p>
+    <w:p>
+      <w:r>
+        <w:t>For å autentisere seg kjører man kommandoen ‘aws configure’ i AWS CLI. Man fyller inn Access Key og Secret Access Key når man blir bedt om det, velger region eu</w:t>
+      </w:r>
+      <w:r>
+        <w:t>-west-1</w:t>
+      </w:r>
+      <w:r>
+        <w:t xml:space="preserve"> som default region name, og på output format kan det anbefale</w:t>
+      </w:r>
+      <w:r>
+        <w:t>s</w:t>
+      </w:r>
+      <w:r>
+        <w:t xml:space="preserve"> å velge json. </w:t>
+      </w:r>
+    </w:p>
+    <w:p>
+      <w:r>
+        <w:t>For å opprette en ny bucket fra CLI må sensor skrive: «aws s3api create-bucket --bucket pgr301-</w:t>
+      </w:r>
+      <w:r>
+        <w:t>sensor</w:t>
+      </w:r>
+      <w:r>
+        <w:t>123-terraform --create-bucket-configuration LocationConstraint=eu-west-1»</w:t>
+      </w:r>
+      <w:r>
+        <w:t>. Merk at «pgr301-sensor123-terraform» her er navnet på bucketen, og er valgfritt.</w:t>
+      </w:r>
     </w:p>
     <w:p>
       <w:pPr>
@@ -695,304 +914,6 @@
         <w:pStyle w:val="Heading1"/>
       </w:pPr>
       <w:r>
-        <w:t>Oppgaver Terraform</w:t>
-      </w:r>
-    </w:p>
-    <w:p/>
-    <w:p>
-      <w:pPr>
-        <w:rPr>
-          <w:color w:val="000000" w:themeColor="text1"/>
-        </w:rPr>
-      </w:pPr>
-      <w:r>
-        <w:rPr>
-          <w:i/>
-          <w:iCs/>
-          <w:color w:val="000000" w:themeColor="text1"/>
-        </w:rPr>
-        <w:t xml:space="preserve">Drøft: </w:t>
-      </w:r>
-      <w:r>
-        <w:rPr>
-          <w:i/>
-          <w:iCs/>
-          <w:color w:val="000000" w:themeColor="text1"/>
-        </w:rPr>
-        <w:t>Hvorfor funket terraform</w:t>
-      </w:r>
-      <w:r>
-        <w:rPr>
-          <w:i/>
-          <w:iCs/>
-          <w:color w:val="000000" w:themeColor="text1"/>
-        </w:rPr>
-        <w:t xml:space="preserve"> koden i dette repoet for «Jens» første gang det ble kjørt? Og hvorfor feiler det for alle andre etterpå, inkludert Jens etter at han har ryddet på disken sin og slettet terraform.tfstate filen?</w:t>
-      </w:r>
-    </w:p>
-    <w:p>
-      <w:pPr>
-        <w:rPr>
-          <w:color w:val="000000" w:themeColor="text1"/>
-        </w:rPr>
-      </w:pPr>
-    </w:p>
-    <w:p>
-      <w:pPr>
-        <w:rPr>
-          <w:color w:val="000000" w:themeColor="text1"/>
-        </w:rPr>
-      </w:pPr>
-      <w:r>
-        <w:rPr>
-          <w:color w:val="000000" w:themeColor="text1"/>
-        </w:rPr>
-        <w:t>Terraform-koden til Jens oppretter en S3-bucket.</w:t>
-      </w:r>
-      <w:r>
-        <w:rPr>
-          <w:color w:val="000000" w:themeColor="text1"/>
-        </w:rPr>
-        <w:t xml:space="preserve"> En tfstate-fil inneholder informasjon om infrastrukturen som er bygd ved hjelp av Terraform. Første gang Jens kjørte ‘terraform apply’, bygde den hans S3-bucket og lagret informasjonen om dette i hans terraform-tfstate fil</w:t>
-      </w:r>
-      <w:r>
-        <w:rPr>
-          <w:color w:val="000000" w:themeColor="text1"/>
-        </w:rPr>
-        <w:t xml:space="preserve">. Om Jens ville kjørt koden igjen </w:t>
-      </w:r>
-      <w:r>
-        <w:rPr>
-          <w:i/>
-          <w:iCs/>
-          <w:color w:val="000000" w:themeColor="text1"/>
-        </w:rPr>
-        <w:t>uten</w:t>
-      </w:r>
-      <w:r>
-        <w:rPr>
-          <w:color w:val="000000" w:themeColor="text1"/>
-        </w:rPr>
-        <w:t xml:space="preserve"> å slette tfstate-filen, ville </w:t>
-      </w:r>
-      <w:r>
-        <w:rPr>
-          <w:color w:val="000000" w:themeColor="text1"/>
-        </w:rPr>
-        <w:t>tfstate-filen</w:t>
-      </w:r>
-      <w:r>
-        <w:rPr>
-          <w:color w:val="000000" w:themeColor="text1"/>
-        </w:rPr>
-        <w:t xml:space="preserve"> visst hva som fantes i infrastrukturen fra forrige gang, slik at Terraform vet hva som </w:t>
-      </w:r>
-      <w:r>
-        <w:rPr>
-          <w:color w:val="000000" w:themeColor="text1"/>
-        </w:rPr>
-        <w:t>mulig</w:t>
-      </w:r>
-      <w:r>
-        <w:rPr>
-          <w:color w:val="000000" w:themeColor="text1"/>
-        </w:rPr>
-        <w:t xml:space="preserve"> skal endres. </w:t>
-      </w:r>
-      <w:r>
-        <w:rPr>
-          <w:color w:val="000000" w:themeColor="text1"/>
-        </w:rPr>
-        <w:t>Men siden Jens slettet t</w:t>
-      </w:r>
-      <w:r>
-        <w:rPr>
-          <w:color w:val="000000" w:themeColor="text1"/>
-        </w:rPr>
-        <w:t>fstate</w:t>
-      </w:r>
-      <w:r>
-        <w:rPr>
-          <w:color w:val="000000" w:themeColor="text1"/>
-        </w:rPr>
-        <w:t xml:space="preserve">-filen, vil Terraform tro at det ikke finnes noen infrastruktur på AWS, og dermed prøve å opprette fra scratch, noe som feiler fordi </w:t>
-      </w:r>
-      <w:r>
-        <w:rPr>
-          <w:color w:val="000000" w:themeColor="text1"/>
-        </w:rPr>
-        <w:t>S3 bucketen som han opprettet første gang han kjørte koden, fortsatt ligger der</w:t>
-      </w:r>
-      <w:r>
-        <w:rPr>
-          <w:color w:val="000000" w:themeColor="text1"/>
-        </w:rPr>
-        <w:t xml:space="preserve">. </w:t>
-      </w:r>
-      <w:r>
-        <w:rPr>
-          <w:color w:val="000000" w:themeColor="text1"/>
-        </w:rPr>
-        <w:t xml:space="preserve">Det samme vil skje for alle de andre – deres Terraform vil tro at det ikke finnes noen infrastruktur, siden de ikke har noen tfstate fil, og få feilmelding fordi de prøver å opprette en bucket som allerede finnes. </w:t>
-      </w:r>
-    </w:p>
-    <w:p>
-      <w:pPr>
-        <w:rPr>
-          <w:color w:val="000000" w:themeColor="text1"/>
-        </w:rPr>
-      </w:pPr>
-      <w:r>
-        <w:rPr>
-          <w:color w:val="000000" w:themeColor="text1"/>
-        </w:rPr>
-        <w:t>For å løse dette kan de slette S3-bucketen og opprette den på nytt ved å kjøre ‘terraform apply’ igjen. Da vil de få en ny tfstate fil som de så må ta vare på og heller dele mellom seg. Dette kan selvsagt være litt tungvint, så en bedre løsning vil være å lagre den i en cloud-tjeneste som terraform.io, eller AWS S3 som vi viser senere i denne oppgaven.</w:t>
-      </w:r>
-    </w:p>
-    <w:p>
-      <w:pPr>
-        <w:rPr>
-          <w:color w:val="000000" w:themeColor="text1"/>
-        </w:rPr>
-      </w:pPr>
-    </w:p>
-    <w:p>
-      <w:pPr>
-        <w:rPr>
-          <w:u w:val="single"/>
-        </w:rPr>
-      </w:pPr>
-      <w:r>
-        <w:rPr>
-          <w:u w:val="single"/>
-        </w:rPr>
-        <w:t>AWS CLI</w:t>
-      </w:r>
-    </w:p>
-    <w:p>
-      <w:r>
-        <w:rPr>
-          <w:i/>
-          <w:iCs/>
-        </w:rPr>
-        <w:t xml:space="preserve">Sensor ønsker å lage sin egen bucket ved hjelp av CLI. Sensor har </w:t>
-      </w:r>
-      <w:r>
-        <w:rPr>
-          <w:i/>
-          <w:iCs/>
-        </w:rPr>
-        <w:t>AWS</w:t>
-      </w:r>
-      <w:r>
-        <w:rPr>
-          <w:i/>
-          <w:iCs/>
-        </w:rPr>
-        <w:t xml:space="preserve"> kommandolinje installer på sin lokale maskin. Hva må sensor gjøre for å konfigurere AWS nøkler/Credentials? Anta at sensor sin AWS bruker ikke har nøkler/credentials fra før.</w:t>
-      </w:r>
-    </w:p>
-    <w:p/>
-    <w:p>
-      <w:r>
-        <w:t xml:space="preserve">Det første sensor må gjøre er å autentisere seg mot </w:t>
-      </w:r>
-      <w:r>
-        <w:t>AWS</w:t>
-      </w:r>
-      <w:r>
-        <w:t xml:space="preserve"> ved hjelp av nøkler som er knyttet til brukerkontoen. </w:t>
-      </w:r>
-      <w:r>
-        <w:t>Det trengs</w:t>
-      </w:r>
-      <w:r>
-        <w:t xml:space="preserve"> to nøkler; en </w:t>
-      </w:r>
-      <w:r>
-        <w:t>A</w:t>
-      </w:r>
-      <w:r>
-        <w:t xml:space="preserve">ccess </w:t>
-      </w:r>
-      <w:r>
-        <w:t>K</w:t>
-      </w:r>
-      <w:r>
-        <w:t xml:space="preserve">ey og en </w:t>
-      </w:r>
-      <w:r>
-        <w:t>S</w:t>
-      </w:r>
-      <w:r>
-        <w:t xml:space="preserve">ecret </w:t>
-      </w:r>
-      <w:r>
-        <w:t>A</w:t>
-      </w:r>
-      <w:r>
-        <w:t xml:space="preserve">ccess </w:t>
-      </w:r>
-      <w:r>
-        <w:t>K</w:t>
-      </w:r>
-      <w:r>
-        <w:t xml:space="preserve">ey. Disse finner man </w:t>
-      </w:r>
-      <w:r>
-        <w:t>I</w:t>
-      </w:r>
-      <w:r>
-        <w:t xml:space="preserve"> AWS brukergrensesnittet;</w:t>
-      </w:r>
-      <w:r>
-        <w:t xml:space="preserve"> IAM -&gt; Security Credentials -&gt; Access keys for CLI, SDK, &amp; API access -&gt; Create Access Key. </w:t>
-      </w:r>
-    </w:p>
-    <w:p>
-      <w:r>
-        <w:t>For å autentisere seg kjører man kommandoen ‘aws configure’ i AWS CLI. Man fyller inn Access Key og Secret Access Key når man blir bedt om det, velger region eu</w:t>
-      </w:r>
-      <w:r>
-        <w:t>-west-1</w:t>
-      </w:r>
-      <w:r>
-        <w:t xml:space="preserve"> som default region name, og på output format kan det anbefale</w:t>
-      </w:r>
-      <w:r>
-        <w:t>s</w:t>
-      </w:r>
-      <w:r>
-        <w:t xml:space="preserve"> å velge json. </w:t>
-      </w:r>
-    </w:p>
-    <w:p>
-      <w:r>
-        <w:t>For å opprette en ny bucket fra CLI må sensor skrive: «aws s3api create-bucket --bucket pgr301-</w:t>
-      </w:r>
-      <w:r>
-        <w:t>sensor</w:t>
-      </w:r>
-      <w:r>
-        <w:t>123-terraform --create-bucket-configuration LocationConstraint=eu-west-1»</w:t>
-      </w:r>
-      <w:r>
-        <w:t>. Merk at «pgr301-sensor123-terraform» her er navnet på bucketen, og er valgfritt.</w:t>
-      </w:r>
-    </w:p>
-    <w:p>
-      <w:pPr>
-        <w:rPr>
-          <w:color w:val="000000" w:themeColor="text1"/>
-        </w:rPr>
-      </w:pPr>
-    </w:p>
-    <w:p>
-      <w:pPr>
-        <w:pStyle w:val="Heading1"/>
-      </w:pPr>
-      <w:r>
-        <w:lastRenderedPageBreak/>
         <w:t>Terraform i Pipeline</w:t>
       </w:r>
     </w:p>
@@ -1446,7 +1367,6 @@
         <w:rPr>
           <w:color w:val="000000" w:themeColor="text1"/>
         </w:rPr>
-        <w:lastRenderedPageBreak/>
         <w:t xml:space="preserve">/infra/ecr_repository.tf </w:t>
       </w:r>
       <w:r>
@@ -1507,21 +1427,7 @@
         <w:rPr>
           <w:color w:val="000000" w:themeColor="text1"/>
         </w:rPr>
-        <w:t xml:space="preserve"> «pge301-sensor123-terraform». Linje 10 må i teorien ikke endres, men det kan anbefales å endre til f.eks. «pgr301-sensor123-</w:t>
-      </w:r>
-      <w:proofErr w:type="gramStart"/>
-      <w:r>
-        <w:rPr>
-          <w:color w:val="000000" w:themeColor="text1"/>
-        </w:rPr>
-        <w:t>terraform.state</w:t>
-      </w:r>
-      <w:proofErr w:type="gramEnd"/>
-      <w:r>
-        <w:rPr>
-          <w:color w:val="000000" w:themeColor="text1"/>
-        </w:rPr>
-        <w:t>», eller bare «terraform.state». Det er ikke nødvendig med en unik identifikator på state-filen</w:t>
+        <w:t xml:space="preserve"> «pge301-sensor123-terraform». Linje 10 må i teorien ikke endres, men det kan anbefales å endre til f.eks. «pgr301-sensor123-terraform.state», eller bare «terraform.state». Det er ikke nødvendig med en unik identifikator på state-filen</w:t>
       </w:r>
       <w:r>
         <w:rPr>
@@ -1553,21 +1459,8 @@
           <w:numId w:val="1"/>
         </w:numPr>
       </w:pPr>
-      <w:proofErr w:type="spellStart"/>
-      <w:r>
-        <w:t>Workflowen</w:t>
-      </w:r>
-      <w:proofErr w:type="spellEnd"/>
-      <w:r>
-        <w:t xml:space="preserve"> (create_</w:t>
-      </w:r>
-      <w:proofErr w:type="gramStart"/>
-      <w:r>
-        <w:t>image.yaml</w:t>
-      </w:r>
-      <w:proofErr w:type="gramEnd"/>
-      <w:r>
-        <w:t xml:space="preserve">) kjører </w:t>
+      <w:r>
+        <w:t xml:space="preserve">Workflowen (create_image.yaml) kjører </w:t>
       </w:r>
       <w:r>
         <w:rPr>
@@ -1601,6 +1494,7 @@
         </w:numPr>
       </w:pPr>
       <w:r>
+        <w:lastRenderedPageBreak/>
         <w:t>ECR repository er det samme som lages automatisk av terraform.</w:t>
       </w:r>
     </w:p>
@@ -1611,23 +1505,7 @@
           <w:i/>
           <w:iCs/>
         </w:rPr>
-        <w:t xml:space="preserve">Hva vil kommandolinjer for å bygge </w:t>
-      </w:r>
-      <w:proofErr w:type="gramStart"/>
-      <w:r>
-        <w:rPr>
-          <w:i/>
-          <w:iCs/>
-        </w:rPr>
-        <w:t>et container</w:t>
-      </w:r>
-      <w:proofErr w:type="gramEnd"/>
-      <w:r>
-        <w:rPr>
-          <w:i/>
-          <w:iCs/>
-        </w:rPr>
-        <w:t xml:space="preserve"> image være?</w:t>
+        <w:t>Hva vil kommandolinjer for å bygge et container image være?</w:t>
       </w:r>
     </w:p>
     <w:p>

</xml_diff>